<commit_message>
Change form of tests
</commit_message>
<xml_diff>
--- a/ClepaRodionLab3.docx
+++ b/ClepaRodionLab3.docx
@@ -12,6 +12,7 @@
           <w:szCs w:val="32"/>
         </w:rPr>
       </w:pPr>
+      <w:proofErr w:type="spellStart"/>
       <w:r>
         <w:rPr>
           <w:rFonts w:ascii="Times New Roman" w:hAnsi="Times New Roman" w:cs="Times New Roman"/>
@@ -19,7 +20,17 @@
           <w:sz w:val="32"/>
           <w:szCs w:val="32"/>
         </w:rPr>
-        <w:t xml:space="preserve">Ministerul </w:t>
+        <w:t>Ministerul</w:t>
+      </w:r>
+      <w:proofErr w:type="spellEnd"/>
+      <w:r>
+        <w:rPr>
+          <w:rFonts w:ascii="Times New Roman" w:hAnsi="Times New Roman" w:cs="Times New Roman"/>
+          <w:b/>
+          <w:sz w:val="32"/>
+          <w:szCs w:val="32"/>
+        </w:rPr>
+        <w:t xml:space="preserve"> </w:t>
       </w:r>
       <w:proofErr w:type="spellStart"/>
       <w:r>
@@ -400,21 +411,12 @@
         </w:rPr>
         <w:tab/>
       </w:r>
-      <w:proofErr w:type="spellStart"/>
       <w:r>
         <w:rPr>
           <w:rFonts w:ascii="Times New Roman" w:hAnsi="Times New Roman" w:cs="Times New Roman"/>
           <w:sz w:val="28"/>
         </w:rPr>
-        <w:t>Clepa</w:t>
-      </w:r>
-      <w:proofErr w:type="spellEnd"/>
-      <w:r>
-        <w:rPr>
-          <w:rFonts w:ascii="Times New Roman" w:hAnsi="Times New Roman" w:cs="Times New Roman"/>
-          <w:sz w:val="28"/>
-        </w:rPr>
-        <w:t xml:space="preserve"> </w:t>
+        <w:t xml:space="preserve">Clepa </w:t>
       </w:r>
       <w:proofErr w:type="spellStart"/>
       <w:r>
@@ -1338,7 +1340,7 @@
                 <w:noProof/>
                 <w:webHidden/>
               </w:rPr>
-              <w:t>7</w:t>
+              <w:t>8</w:t>
             </w:r>
             <w:r>
               <w:rPr>
@@ -1599,32 +1601,24 @@
         <w:t>The number of nodes will start from 100 and go up to 2000 by 100.</w:t>
       </w:r>
       <w:r>
-        <w:t xml:space="preserve"> To generate graph will be used “</w:t>
-      </w:r>
-      <w:proofErr w:type="spellStart"/>
-      <w:r>
-        <w:rPr>
-          <w:b/>
-        </w:rPr>
-        <w:t>networkx</w:t>
-      </w:r>
-      <w:proofErr w:type="spellEnd"/>
-      <w:r>
-        <w:rPr>
-          <w:b/>
-        </w:rPr>
-        <w:t>”</w:t>
-      </w:r>
-      <w:r>
-        <w:t xml:space="preserve"> library which uses </w:t>
-      </w:r>
-      <w:proofErr w:type="spellStart"/>
-      <w:r>
-        <w:t>Erdős-Rényi</w:t>
-      </w:r>
-      <w:proofErr w:type="spellEnd"/>
-      <w:r>
-        <w:t xml:space="preserve"> model</w:t>
+        <w:t xml:space="preserve"> </w:t>
+      </w:r>
+      <w:r>
+        <w:t xml:space="preserve">To generate graph will be used </w:t>
+      </w:r>
+      <w:proofErr w:type="gramStart"/>
+      <w:r>
+        <w:t>an</w:t>
+      </w:r>
+      <w:proofErr w:type="gramEnd"/>
+      <w:r>
+        <w:t xml:space="preserve"> function created by</w:t>
+      </w:r>
+      <w:r>
+        <w:t xml:space="preserve"> </w:t>
+      </w:r>
+      <w:r>
+        <w:t>where each edge have to connect with other 50%</w:t>
       </w:r>
       <w:r>
         <w:t>.</w:t>
@@ -1940,7 +1934,7 @@
     <w:p>
       <w:pPr>
         <w:shd w:val="clear" w:color="auto" w:fill="2D2A2E"/>
-        <w:spacing w:after="0" w:line="285" w:lineRule="atLeast"/>
+        <w:spacing w:line="285" w:lineRule="atLeast"/>
         <w:rPr>
           <w:rFonts w:ascii="Consolas" w:eastAsia="Times New Roman" w:hAnsi="Consolas" w:cs="Times New Roman"/>
           <w:color w:val="FCFCFA"/>
@@ -2032,7 +2026,6 @@
         <w:t xml:space="preserve"> </w:t>
       </w:r>
       <w:proofErr w:type="spellStart"/>
-      <w:proofErr w:type="gramStart"/>
       <w:r>
         <w:rPr>
           <w:rFonts w:ascii="Consolas" w:eastAsia="Times New Roman" w:hAnsi="Consolas" w:cs="Times New Roman"/>
@@ -2063,7 +2056,6 @@
         <w:t>edges</w:t>
       </w:r>
       <w:proofErr w:type="spellEnd"/>
-      <w:proofErr w:type="gramEnd"/>
       <w:r>
         <w:rPr>
           <w:rFonts w:ascii="Consolas" w:eastAsia="Times New Roman" w:hAnsi="Consolas" w:cs="Times New Roman"/>
@@ -2072,6 +2064,69 @@
           <w:szCs w:val="21"/>
         </w:rPr>
         <w:t>:</w:t>
+      </w:r>
+      <w:r>
+        <w:rPr>
+          <w:rFonts w:ascii="Consolas" w:eastAsia="Times New Roman" w:hAnsi="Consolas" w:cs="Times New Roman"/>
+          <w:color w:val="FCFCFA"/>
+          <w:sz w:val="21"/>
+          <w:szCs w:val="21"/>
+        </w:rPr>
+        <w:br/>
+      </w:r>
+      <w:r>
+        <w:rPr>
+          <w:rFonts w:ascii="Consolas" w:eastAsia="Times New Roman" w:hAnsi="Consolas" w:cs="Times New Roman"/>
+          <w:color w:val="FF6188"/>
+          <w:sz w:val="21"/>
+          <w:szCs w:val="21"/>
+        </w:rPr>
+        <w:t xml:space="preserve">           </w:t>
+      </w:r>
+      <w:r>
+        <w:rPr>
+          <w:rFonts w:ascii="Consolas" w:eastAsia="Times New Roman" w:hAnsi="Consolas" w:cs="Times New Roman"/>
+          <w:color w:val="FF6188"/>
+          <w:sz w:val="21"/>
+          <w:szCs w:val="21"/>
+        </w:rPr>
+        <w:t>return</w:t>
+      </w:r>
+      <w:r>
+        <w:rPr>
+          <w:rFonts w:ascii="Consolas" w:eastAsia="Times New Roman" w:hAnsi="Consolas" w:cs="Times New Roman"/>
+          <w:color w:val="FCFCFA"/>
+          <w:sz w:val="21"/>
+          <w:szCs w:val="21"/>
+        </w:rPr>
+        <w:t xml:space="preserve"> </w:t>
+      </w:r>
+      <w:r>
+        <w:rPr>
+          <w:rFonts w:ascii="Consolas" w:eastAsia="Times New Roman" w:hAnsi="Consolas" w:cs="Times New Roman"/>
+          <w:color w:val="939293"/>
+          <w:sz w:val="21"/>
+          <w:szCs w:val="21"/>
+        </w:rPr>
+        <w:t>"</w:t>
+      </w:r>
+      <w:r>
+        <w:rPr>
+          <w:rFonts w:ascii="Consolas" w:eastAsia="Times New Roman" w:hAnsi="Consolas" w:cs="Times New Roman"/>
+          <w:color w:val="FFD866"/>
+          <w:sz w:val="21"/>
+          <w:szCs w:val="21"/>
+        </w:rPr>
+        <w:t>No such Node</w:t>
+      </w:r>
+      <w:r>
+        <w:rPr>
+          <w:rFonts w:ascii="Consolas" w:eastAsia="Times New Roman" w:hAnsi="Consolas" w:cs="Times New Roman"/>
+          <w:color w:val="939293"/>
+          <w:sz w:val="21"/>
+          <w:szCs w:val="21"/>
+        </w:rPr>
+        <w:t>"</w:t>
       </w:r>
     </w:p>
     <w:p>
@@ -2092,7 +2147,7 @@
           <w:sz w:val="21"/>
           <w:szCs w:val="21"/>
         </w:rPr>
-        <w:t xml:space="preserve">            </w:t>
+        <w:t xml:space="preserve">        visited </w:t>
       </w:r>
       <w:r>
         <w:rPr>
@@ -2101,7 +2156,7 @@
           <w:sz w:val="21"/>
           <w:szCs w:val="21"/>
         </w:rPr>
-        <w:t>return</w:t>
+        <w:t>=</w:t>
       </w:r>
       <w:r>
         <w:rPr>
@@ -2112,6 +2167,18 @@
         </w:rPr>
         <w:t xml:space="preserve"> </w:t>
       </w:r>
+      <w:proofErr w:type="gramStart"/>
+      <w:r>
+        <w:rPr>
+          <w:rFonts w:ascii="Consolas" w:eastAsia="Times New Roman" w:hAnsi="Consolas" w:cs="Times New Roman"/>
+          <w:i/>
+          <w:iCs/>
+          <w:color w:val="78DCE8"/>
+          <w:sz w:val="21"/>
+          <w:szCs w:val="21"/>
+        </w:rPr>
+        <w:t>set</w:t>
+      </w:r>
       <w:r>
         <w:rPr>
           <w:rFonts w:ascii="Consolas" w:eastAsia="Times New Roman" w:hAnsi="Consolas" w:cs="Times New Roman"/>
@@ -2119,17 +2186,9 @@
           <w:sz w:val="21"/>
           <w:szCs w:val="21"/>
         </w:rPr>
-        <w:t>"</w:t>
-      </w:r>
-      <w:r>
-        <w:rPr>
-          <w:rFonts w:ascii="Consolas" w:eastAsia="Times New Roman" w:hAnsi="Consolas" w:cs="Times New Roman"/>
-          <w:color w:val="FFD866"/>
-          <w:sz w:val="21"/>
-          <w:szCs w:val="21"/>
-        </w:rPr>
-        <w:t>No such Node</w:t>
-      </w:r>
+        <w:t>(</w:t>
+      </w:r>
+      <w:proofErr w:type="gramEnd"/>
       <w:r>
         <w:rPr>
           <w:rFonts w:ascii="Consolas" w:eastAsia="Times New Roman" w:hAnsi="Consolas" w:cs="Times New Roman"/>
@@ -2137,7 +2196,7 @@
           <w:sz w:val="21"/>
           <w:szCs w:val="21"/>
         </w:rPr>
-        <w:t>"</w:t>
+        <w:t>)</w:t>
       </w:r>
     </w:p>
     <w:p>
@@ -2158,7 +2217,65 @@
           <w:sz w:val="21"/>
           <w:szCs w:val="21"/>
         </w:rPr>
-        <w:t xml:space="preserve">        </w:t>
+        <w:t xml:space="preserve">        queue </w:t>
+      </w:r>
+      <w:r>
+        <w:rPr>
+          <w:rFonts w:ascii="Consolas" w:eastAsia="Times New Roman" w:hAnsi="Consolas" w:cs="Times New Roman"/>
+          <w:color w:val="FF6188"/>
+          <w:sz w:val="21"/>
+          <w:szCs w:val="21"/>
+        </w:rPr>
+        <w:t>=</w:t>
+      </w:r>
+      <w:r>
+        <w:rPr>
+          <w:rFonts w:ascii="Consolas" w:eastAsia="Times New Roman" w:hAnsi="Consolas" w:cs="Times New Roman"/>
+          <w:color w:val="FCFCFA"/>
+          <w:sz w:val="21"/>
+          <w:szCs w:val="21"/>
+        </w:rPr>
+        <w:t xml:space="preserve"> </w:t>
+      </w:r>
+      <w:proofErr w:type="spellStart"/>
+      <w:r>
+        <w:rPr>
+          <w:rFonts w:ascii="Consolas" w:eastAsia="Times New Roman" w:hAnsi="Consolas" w:cs="Times New Roman"/>
+          <w:color w:val="A9DC76"/>
+          <w:sz w:val="21"/>
+          <w:szCs w:val="21"/>
+        </w:rPr>
+        <w:t>deque</w:t>
+      </w:r>
+      <w:proofErr w:type="spellEnd"/>
+      <w:r>
+        <w:rPr>
+          <w:rFonts w:ascii="Consolas" w:eastAsia="Times New Roman" w:hAnsi="Consolas" w:cs="Times New Roman"/>
+          <w:color w:val="939293"/>
+          <w:sz w:val="21"/>
+          <w:szCs w:val="21"/>
+        </w:rPr>
+        <w:t>([</w:t>
+      </w:r>
+      <w:proofErr w:type="spellStart"/>
+      <w:r>
+        <w:rPr>
+          <w:rFonts w:ascii="Consolas" w:eastAsia="Times New Roman" w:hAnsi="Consolas" w:cs="Times New Roman"/>
+          <w:color w:val="FCFCFA"/>
+          <w:sz w:val="21"/>
+          <w:szCs w:val="21"/>
+        </w:rPr>
+        <w:t>startNode</w:t>
+      </w:r>
+      <w:proofErr w:type="spellEnd"/>
+      <w:r>
+        <w:rPr>
+          <w:rFonts w:ascii="Consolas" w:eastAsia="Times New Roman" w:hAnsi="Consolas" w:cs="Times New Roman"/>
+          <w:color w:val="939293"/>
+          <w:sz w:val="21"/>
+          <w:szCs w:val="21"/>
+        </w:rPr>
+        <w:t>])</w:t>
       </w:r>
     </w:p>
     <w:p>
@@ -2179,7 +2296,7 @@
           <w:sz w:val="21"/>
           <w:szCs w:val="21"/>
         </w:rPr>
-        <w:t xml:space="preserve">        visited </w:t>
+        <w:t xml:space="preserve">        </w:t>
       </w:r>
       <w:r>
         <w:rPr>
@@ -2188,16 +2305,16 @@
           <w:sz w:val="21"/>
           <w:szCs w:val="21"/>
         </w:rPr>
-        <w:t>=</w:t>
-      </w:r>
-      <w:r>
-        <w:rPr>
-          <w:rFonts w:ascii="Consolas" w:eastAsia="Times New Roman" w:hAnsi="Consolas" w:cs="Times New Roman"/>
-          <w:color w:val="FCFCFA"/>
-          <w:sz w:val="21"/>
-          <w:szCs w:val="21"/>
-        </w:rPr>
-        <w:t xml:space="preserve"> </w:t>
+        <w:t>while</w:t>
+      </w:r>
+      <w:r>
+        <w:rPr>
+          <w:rFonts w:ascii="Consolas" w:eastAsia="Times New Roman" w:hAnsi="Consolas" w:cs="Times New Roman"/>
+          <w:color w:val="FCFCFA"/>
+          <w:sz w:val="21"/>
+          <w:szCs w:val="21"/>
+        </w:rPr>
+        <w:t xml:space="preserve"> queue</w:t>
       </w:r>
       <w:r>
         <w:rPr>
@@ -2206,27 +2323,7 @@
           <w:sz w:val="21"/>
           <w:szCs w:val="21"/>
         </w:rPr>
-        <w:t>[</w:t>
-      </w:r>
-      <w:proofErr w:type="spellStart"/>
-      <w:r>
-        <w:rPr>
-          <w:rFonts w:ascii="Consolas" w:eastAsia="Times New Roman" w:hAnsi="Consolas" w:cs="Times New Roman"/>
-          <w:color w:val="FCFCFA"/>
-          <w:sz w:val="21"/>
-          <w:szCs w:val="21"/>
-        </w:rPr>
-        <w:t>startNode</w:t>
-      </w:r>
-      <w:proofErr w:type="spellEnd"/>
-      <w:r>
-        <w:rPr>
-          <w:rFonts w:ascii="Consolas" w:eastAsia="Times New Roman" w:hAnsi="Consolas" w:cs="Times New Roman"/>
-          <w:color w:val="939293"/>
-          <w:sz w:val="21"/>
-          <w:szCs w:val="21"/>
-        </w:rPr>
-        <w:t>]</w:t>
+        <w:t>:</w:t>
       </w:r>
     </w:p>
     <w:p>
@@ -2247,7 +2344,7 @@
           <w:sz w:val="21"/>
           <w:szCs w:val="21"/>
         </w:rPr>
-        <w:t xml:space="preserve">        queue </w:t>
+        <w:t xml:space="preserve">            node </w:t>
       </w:r>
       <w:r>
         <w:rPr>
@@ -2267,6 +2364,17 @@
         </w:rPr>
         <w:t xml:space="preserve"> </w:t>
       </w:r>
+      <w:proofErr w:type="spellStart"/>
+      <w:proofErr w:type="gramStart"/>
+      <w:r>
+        <w:rPr>
+          <w:rFonts w:ascii="Consolas" w:eastAsia="Times New Roman" w:hAnsi="Consolas" w:cs="Times New Roman"/>
+          <w:color w:val="FCFCFA"/>
+          <w:sz w:val="21"/>
+          <w:szCs w:val="21"/>
+        </w:rPr>
+        <w:t>queue</w:t>
+      </w:r>
       <w:r>
         <w:rPr>
           <w:rFonts w:ascii="Consolas" w:eastAsia="Times New Roman" w:hAnsi="Consolas" w:cs="Times New Roman"/>
@@ -2274,19 +2382,19 @@
           <w:sz w:val="21"/>
           <w:szCs w:val="21"/>
         </w:rPr>
-        <w:t>[</w:t>
-      </w:r>
-      <w:proofErr w:type="spellStart"/>
-      <w:r>
-        <w:rPr>
-          <w:rFonts w:ascii="Consolas" w:eastAsia="Times New Roman" w:hAnsi="Consolas" w:cs="Times New Roman"/>
-          <w:color w:val="FCFCFA"/>
-          <w:sz w:val="21"/>
-          <w:szCs w:val="21"/>
-        </w:rPr>
-        <w:t>startNode</w:t>
+        <w:t>.</w:t>
+      </w:r>
+      <w:r>
+        <w:rPr>
+          <w:rFonts w:ascii="Consolas" w:eastAsia="Times New Roman" w:hAnsi="Consolas" w:cs="Times New Roman"/>
+          <w:color w:val="A9DC76"/>
+          <w:sz w:val="21"/>
+          <w:szCs w:val="21"/>
+        </w:rPr>
+        <w:t>popleft</w:t>
       </w:r>
       <w:proofErr w:type="spellEnd"/>
+      <w:proofErr w:type="gramEnd"/>
       <w:r>
         <w:rPr>
           <w:rFonts w:ascii="Consolas" w:eastAsia="Times New Roman" w:hAnsi="Consolas" w:cs="Times New Roman"/>
@@ -2294,7 +2402,7 @@
           <w:sz w:val="21"/>
           <w:szCs w:val="21"/>
         </w:rPr>
-        <w:t>]</w:t>
+        <w:t>()</w:t>
       </w:r>
     </w:p>
     <w:p>
@@ -2308,6 +2416,71 @@
           <w:szCs w:val="21"/>
         </w:rPr>
       </w:pPr>
+      <w:r>
+        <w:rPr>
+          <w:rFonts w:ascii="Consolas" w:eastAsia="Times New Roman" w:hAnsi="Consolas" w:cs="Times New Roman"/>
+          <w:color w:val="FCFCFA"/>
+          <w:sz w:val="21"/>
+          <w:szCs w:val="21"/>
+        </w:rPr>
+        <w:t xml:space="preserve">            </w:t>
+      </w:r>
+      <w:proofErr w:type="spellStart"/>
+      <w:r>
+        <w:rPr>
+          <w:rFonts w:ascii="Consolas" w:eastAsia="Times New Roman" w:hAnsi="Consolas" w:cs="Times New Roman"/>
+          <w:color w:val="FCFCFA"/>
+          <w:sz w:val="21"/>
+          <w:szCs w:val="21"/>
+        </w:rPr>
+        <w:t>visited</w:t>
+      </w:r>
+      <w:r>
+        <w:rPr>
+          <w:rFonts w:ascii="Consolas" w:eastAsia="Times New Roman" w:hAnsi="Consolas" w:cs="Times New Roman"/>
+          <w:color w:val="939293"/>
+          <w:sz w:val="21"/>
+          <w:szCs w:val="21"/>
+        </w:rPr>
+        <w:t>.</w:t>
+      </w:r>
+      <w:r>
+        <w:rPr>
+          <w:rFonts w:ascii="Consolas" w:eastAsia="Times New Roman" w:hAnsi="Consolas" w:cs="Times New Roman"/>
+          <w:color w:val="A9DC76"/>
+          <w:sz w:val="21"/>
+          <w:szCs w:val="21"/>
+        </w:rPr>
+        <w:t>add</w:t>
+      </w:r>
+      <w:proofErr w:type="spellEnd"/>
+      <w:r>
+        <w:rPr>
+          <w:rFonts w:ascii="Consolas" w:eastAsia="Times New Roman" w:hAnsi="Consolas" w:cs="Times New Roman"/>
+          <w:color w:val="939293"/>
+          <w:sz w:val="21"/>
+          <w:szCs w:val="21"/>
+        </w:rPr>
+        <w:t>(</w:t>
+      </w:r>
+      <w:r>
+        <w:rPr>
+          <w:rFonts w:ascii="Consolas" w:eastAsia="Times New Roman" w:hAnsi="Consolas" w:cs="Times New Roman"/>
+          <w:color w:val="FCFCFA"/>
+          <w:sz w:val="21"/>
+          <w:szCs w:val="21"/>
+        </w:rPr>
+        <w:t>node</w:t>
+      </w:r>
+      <w:r>
+        <w:rPr>
+          <w:rFonts w:ascii="Consolas" w:eastAsia="Times New Roman" w:hAnsi="Consolas" w:cs="Times New Roman"/>
+          <w:color w:val="939293"/>
+          <w:sz w:val="21"/>
+          <w:szCs w:val="21"/>
+        </w:rPr>
+        <w:t>)</w:t>
+      </w:r>
     </w:p>
     <w:p>
       <w:pPr>
@@ -2327,7 +2500,7 @@
           <w:sz w:val="21"/>
           <w:szCs w:val="21"/>
         </w:rPr>
-        <w:t xml:space="preserve">        </w:t>
+        <w:t xml:space="preserve">            </w:t>
       </w:r>
       <w:r>
         <w:rPr>
@@ -2336,46 +2509,16 @@
           <w:sz w:val="21"/>
           <w:szCs w:val="21"/>
         </w:rPr>
-        <w:t>while</w:t>
-      </w:r>
-      <w:r>
-        <w:rPr>
-          <w:rFonts w:ascii="Consolas" w:eastAsia="Times New Roman" w:hAnsi="Consolas" w:cs="Times New Roman"/>
-          <w:color w:val="FCFCFA"/>
-          <w:sz w:val="21"/>
-          <w:szCs w:val="21"/>
-        </w:rPr>
-        <w:t xml:space="preserve"> queue</w:t>
-      </w:r>
-      <w:r>
-        <w:rPr>
-          <w:rFonts w:ascii="Consolas" w:eastAsia="Times New Roman" w:hAnsi="Consolas" w:cs="Times New Roman"/>
-          <w:color w:val="939293"/>
-          <w:sz w:val="21"/>
-          <w:szCs w:val="21"/>
-        </w:rPr>
-        <w:t>:</w:t>
-      </w:r>
-    </w:p>
-    <w:p>
-      <w:pPr>
-        <w:shd w:val="clear" w:color="auto" w:fill="2D2A2E"/>
-        <w:spacing w:after="0" w:line="285" w:lineRule="atLeast"/>
-        <w:rPr>
-          <w:rFonts w:ascii="Consolas" w:eastAsia="Times New Roman" w:hAnsi="Consolas" w:cs="Times New Roman"/>
-          <w:color w:val="FCFCFA"/>
-          <w:sz w:val="21"/>
-          <w:szCs w:val="21"/>
-        </w:rPr>
-      </w:pPr>
-      <w:r>
-        <w:rPr>
-          <w:rFonts w:ascii="Consolas" w:eastAsia="Times New Roman" w:hAnsi="Consolas" w:cs="Times New Roman"/>
-          <w:color w:val="FCFCFA"/>
-          <w:sz w:val="21"/>
-          <w:szCs w:val="21"/>
-        </w:rPr>
-        <w:t xml:space="preserve">            </w:t>
+        <w:t>for</w:t>
+      </w:r>
+      <w:r>
+        <w:rPr>
+          <w:rFonts w:ascii="Consolas" w:eastAsia="Times New Roman" w:hAnsi="Consolas" w:cs="Times New Roman"/>
+          <w:color w:val="FCFCFA"/>
+          <w:sz w:val="21"/>
+          <w:szCs w:val="21"/>
+        </w:rPr>
+        <w:t xml:space="preserve"> neighbor </w:t>
       </w:r>
       <w:r>
         <w:rPr>
@@ -2384,7 +2527,7 @@
           <w:sz w:val="21"/>
           <w:szCs w:val="21"/>
         </w:rPr>
-        <w:t>if</w:t>
+        <w:t>in</w:t>
       </w:r>
       <w:r>
         <w:rPr>
@@ -2395,72 +2538,8 @@
         </w:rPr>
         <w:t xml:space="preserve"> </w:t>
       </w:r>
+      <w:proofErr w:type="spellStart"/>
       <w:proofErr w:type="gramStart"/>
-      <w:r>
-        <w:rPr>
-          <w:rFonts w:ascii="Consolas" w:eastAsia="Times New Roman" w:hAnsi="Consolas" w:cs="Times New Roman"/>
-          <w:color w:val="FCFCFA"/>
-          <w:sz w:val="21"/>
-          <w:szCs w:val="21"/>
-        </w:rPr>
-        <w:t>queue</w:t>
-      </w:r>
-      <w:r>
-        <w:rPr>
-          <w:rFonts w:ascii="Consolas" w:eastAsia="Times New Roman" w:hAnsi="Consolas" w:cs="Times New Roman"/>
-          <w:color w:val="939293"/>
-          <w:sz w:val="21"/>
-          <w:szCs w:val="21"/>
-        </w:rPr>
-        <w:t>[</w:t>
-      </w:r>
-      <w:proofErr w:type="gramEnd"/>
-      <w:r>
-        <w:rPr>
-          <w:rFonts w:ascii="Consolas" w:eastAsia="Times New Roman" w:hAnsi="Consolas" w:cs="Times New Roman"/>
-          <w:color w:val="AB9DF2"/>
-          <w:sz w:val="21"/>
-          <w:szCs w:val="21"/>
-        </w:rPr>
-        <w:t>0</w:t>
-      </w:r>
-      <w:r>
-        <w:rPr>
-          <w:rFonts w:ascii="Consolas" w:eastAsia="Times New Roman" w:hAnsi="Consolas" w:cs="Times New Roman"/>
-          <w:color w:val="939293"/>
-          <w:sz w:val="21"/>
-          <w:szCs w:val="21"/>
-        </w:rPr>
-        <w:t>]</w:t>
-      </w:r>
-      <w:r>
-        <w:rPr>
-          <w:rFonts w:ascii="Consolas" w:eastAsia="Times New Roman" w:hAnsi="Consolas" w:cs="Times New Roman"/>
-          <w:color w:val="FCFCFA"/>
-          <w:sz w:val="21"/>
-          <w:szCs w:val="21"/>
-        </w:rPr>
-        <w:t xml:space="preserve"> </w:t>
-      </w:r>
-      <w:r>
-        <w:rPr>
-          <w:rFonts w:ascii="Consolas" w:eastAsia="Times New Roman" w:hAnsi="Consolas" w:cs="Times New Roman"/>
-          <w:color w:val="FF6188"/>
-          <w:sz w:val="21"/>
-          <w:szCs w:val="21"/>
-        </w:rPr>
-        <w:t>in</w:t>
-      </w:r>
-      <w:r>
-        <w:rPr>
-          <w:rFonts w:ascii="Consolas" w:eastAsia="Times New Roman" w:hAnsi="Consolas" w:cs="Times New Roman"/>
-          <w:color w:val="FCFCFA"/>
-          <w:sz w:val="21"/>
-          <w:szCs w:val="21"/>
-        </w:rPr>
-        <w:t xml:space="preserve"> </w:t>
-      </w:r>
-      <w:proofErr w:type="spellStart"/>
       <w:r>
         <w:rPr>
           <w:rFonts w:ascii="Consolas" w:eastAsia="Times New Roman" w:hAnsi="Consolas" w:cs="Times New Roman"/>
@@ -2491,6 +2570,7 @@
         <w:t>edges</w:t>
       </w:r>
       <w:proofErr w:type="spellEnd"/>
+      <w:proofErr w:type="gramEnd"/>
       <w:r>
         <w:rPr>
           <w:rFonts w:ascii="Consolas" w:eastAsia="Times New Roman" w:hAnsi="Consolas" w:cs="Times New Roman"/>
@@ -2498,7 +2578,25 @@
           <w:sz w:val="21"/>
           <w:szCs w:val="21"/>
         </w:rPr>
-        <w:t>:</w:t>
+        <w:t>[</w:t>
+      </w:r>
+      <w:r>
+        <w:rPr>
+          <w:rFonts w:ascii="Consolas" w:eastAsia="Times New Roman" w:hAnsi="Consolas" w:cs="Times New Roman"/>
+          <w:color w:val="FCFCFA"/>
+          <w:sz w:val="21"/>
+          <w:szCs w:val="21"/>
+        </w:rPr>
+        <w:t>node</w:t>
+      </w:r>
+      <w:r>
+        <w:rPr>
+          <w:rFonts w:ascii="Consolas" w:eastAsia="Times New Roman" w:hAnsi="Consolas" w:cs="Times New Roman"/>
+          <w:color w:val="939293"/>
+          <w:sz w:val="21"/>
+          <w:szCs w:val="21"/>
+        </w:rPr>
+        <w:t>]:</w:t>
       </w:r>
     </w:p>
     <w:p>
@@ -2528,7 +2626,7 @@
           <w:sz w:val="21"/>
           <w:szCs w:val="21"/>
         </w:rPr>
-        <w:t>for</w:t>
+        <w:t>if</w:t>
       </w:r>
       <w:r>
         <w:rPr>
@@ -2546,6 +2644,24 @@
           <w:sz w:val="21"/>
           <w:szCs w:val="21"/>
         </w:rPr>
+        <w:t>not</w:t>
+      </w:r>
+      <w:r>
+        <w:rPr>
+          <w:rFonts w:ascii="Consolas" w:eastAsia="Times New Roman" w:hAnsi="Consolas" w:cs="Times New Roman"/>
+          <w:color w:val="FCFCFA"/>
+          <w:sz w:val="21"/>
+          <w:szCs w:val="21"/>
+        </w:rPr>
+        <w:t xml:space="preserve"> </w:t>
+      </w:r>
+      <w:r>
+        <w:rPr>
+          <w:rFonts w:ascii="Consolas" w:eastAsia="Times New Roman" w:hAnsi="Consolas" w:cs="Times New Roman"/>
+          <w:color w:val="FF6188"/>
+          <w:sz w:val="21"/>
+          <w:szCs w:val="21"/>
+        </w:rPr>
         <w:t>in</w:t>
       </w:r>
       <w:r>
@@ -2555,20 +2671,48 @@
           <w:sz w:val="21"/>
           <w:szCs w:val="21"/>
         </w:rPr>
-        <w:t xml:space="preserve"> </w:t>
+        <w:t xml:space="preserve"> visited</w:t>
+      </w:r>
+      <w:r>
+        <w:rPr>
+          <w:rFonts w:ascii="Consolas" w:eastAsia="Times New Roman" w:hAnsi="Consolas" w:cs="Times New Roman"/>
+          <w:color w:val="939293"/>
+          <w:sz w:val="21"/>
+          <w:szCs w:val="21"/>
+        </w:rPr>
+        <w:t>:</w:t>
+      </w:r>
+    </w:p>
+    <w:p>
+      <w:pPr>
+        <w:shd w:val="clear" w:color="auto" w:fill="2D2A2E"/>
+        <w:spacing w:after="0" w:line="285" w:lineRule="atLeast"/>
+        <w:rPr>
+          <w:rFonts w:ascii="Consolas" w:eastAsia="Times New Roman" w:hAnsi="Consolas" w:cs="Times New Roman"/>
+          <w:color w:val="FCFCFA"/>
+          <w:sz w:val="21"/>
+          <w:szCs w:val="21"/>
+        </w:rPr>
+      </w:pPr>
+      <w:r>
+        <w:rPr>
+          <w:rFonts w:ascii="Consolas" w:eastAsia="Times New Roman" w:hAnsi="Consolas" w:cs="Times New Roman"/>
+          <w:color w:val="FCFCFA"/>
+          <w:sz w:val="21"/>
+          <w:szCs w:val="21"/>
+        </w:rPr>
+        <w:t xml:space="preserve">                    </w:t>
       </w:r>
       <w:proofErr w:type="spellStart"/>
       <w:proofErr w:type="gramStart"/>
       <w:r>
         <w:rPr>
           <w:rFonts w:ascii="Consolas" w:eastAsia="Times New Roman" w:hAnsi="Consolas" w:cs="Times New Roman"/>
-          <w:i/>
-          <w:iCs/>
-          <w:color w:val="C1C0C0"/>
-          <w:sz w:val="21"/>
-          <w:szCs w:val="21"/>
-        </w:rPr>
-        <w:t>self</w:t>
+          <w:color w:val="FCFCFA"/>
+          <w:sz w:val="21"/>
+          <w:szCs w:val="21"/>
+        </w:rPr>
+        <w:t>queue</w:t>
       </w:r>
       <w:r>
         <w:rPr>
@@ -2582,11 +2726,11 @@
       <w:r>
         <w:rPr>
           <w:rFonts w:ascii="Consolas" w:eastAsia="Times New Roman" w:hAnsi="Consolas" w:cs="Times New Roman"/>
-          <w:color w:val="FCFCFA"/>
-          <w:sz w:val="21"/>
-          <w:szCs w:val="21"/>
-        </w:rPr>
-        <w:t>edges</w:t>
+          <w:color w:val="A9DC76"/>
+          <w:sz w:val="21"/>
+          <w:szCs w:val="21"/>
+        </w:rPr>
+        <w:t>append</w:t>
       </w:r>
       <w:proofErr w:type="spellEnd"/>
       <w:proofErr w:type="gramEnd"/>
@@ -2597,16 +2741,16 @@
           <w:sz w:val="21"/>
           <w:szCs w:val="21"/>
         </w:rPr>
-        <w:t>[</w:t>
-      </w:r>
-      <w:r>
-        <w:rPr>
-          <w:rFonts w:ascii="Consolas" w:eastAsia="Times New Roman" w:hAnsi="Consolas" w:cs="Times New Roman"/>
-          <w:color w:val="FCFCFA"/>
-          <w:sz w:val="21"/>
-          <w:szCs w:val="21"/>
-        </w:rPr>
-        <w:t>queue</w:t>
+        <w:t>(</w:t>
+      </w:r>
+      <w:r>
+        <w:rPr>
+          <w:rFonts w:ascii="Consolas" w:eastAsia="Times New Roman" w:hAnsi="Consolas" w:cs="Times New Roman"/>
+          <w:color w:val="FCFCFA"/>
+          <w:sz w:val="21"/>
+          <w:szCs w:val="21"/>
+        </w:rPr>
+        <w:t>neighbor</w:t>
       </w:r>
       <w:r>
         <w:rPr>
@@ -2615,25 +2759,7 @@
           <w:sz w:val="21"/>
           <w:szCs w:val="21"/>
         </w:rPr>
-        <w:t>[</w:t>
-      </w:r>
-      <w:r>
-        <w:rPr>
-          <w:rFonts w:ascii="Consolas" w:eastAsia="Times New Roman" w:hAnsi="Consolas" w:cs="Times New Roman"/>
-          <w:color w:val="AB9DF2"/>
-          <w:sz w:val="21"/>
-          <w:szCs w:val="21"/>
-        </w:rPr>
-        <w:t>0</w:t>
-      </w:r>
-      <w:r>
-        <w:rPr>
-          <w:rFonts w:ascii="Consolas" w:eastAsia="Times New Roman" w:hAnsi="Consolas" w:cs="Times New Roman"/>
-          <w:color w:val="939293"/>
-          <w:sz w:val="21"/>
-          <w:szCs w:val="21"/>
-        </w:rPr>
-        <w:t>]]:</w:t>
+        <w:t>)</w:t>
       </w:r>
     </w:p>
     <w:p>
@@ -2656,59 +2782,15 @@
         </w:rPr>
         <w:t xml:space="preserve">                    </w:t>
       </w:r>
-      <w:r>
-        <w:rPr>
-          <w:rFonts w:ascii="Consolas" w:eastAsia="Times New Roman" w:hAnsi="Consolas" w:cs="Times New Roman"/>
-          <w:color w:val="FF6188"/>
-          <w:sz w:val="21"/>
-          <w:szCs w:val="21"/>
-        </w:rPr>
-        <w:t>if</w:t>
-      </w:r>
-      <w:r>
-        <w:rPr>
-          <w:rFonts w:ascii="Consolas" w:eastAsia="Times New Roman" w:hAnsi="Consolas" w:cs="Times New Roman"/>
-          <w:color w:val="FCFCFA"/>
-          <w:sz w:val="21"/>
-          <w:szCs w:val="21"/>
-        </w:rPr>
-        <w:t xml:space="preserve"> neighbor </w:t>
-      </w:r>
-      <w:r>
-        <w:rPr>
-          <w:rFonts w:ascii="Consolas" w:eastAsia="Times New Roman" w:hAnsi="Consolas" w:cs="Times New Roman"/>
-          <w:color w:val="FF6188"/>
-          <w:sz w:val="21"/>
-          <w:szCs w:val="21"/>
-        </w:rPr>
-        <w:t>not</w:t>
-      </w:r>
-      <w:r>
-        <w:rPr>
-          <w:rFonts w:ascii="Consolas" w:eastAsia="Times New Roman" w:hAnsi="Consolas" w:cs="Times New Roman"/>
-          <w:color w:val="FCFCFA"/>
-          <w:sz w:val="21"/>
-          <w:szCs w:val="21"/>
-        </w:rPr>
-        <w:t xml:space="preserve"> </w:t>
-      </w:r>
-      <w:r>
-        <w:rPr>
-          <w:rFonts w:ascii="Consolas" w:eastAsia="Times New Roman" w:hAnsi="Consolas" w:cs="Times New Roman"/>
-          <w:color w:val="FF6188"/>
-          <w:sz w:val="21"/>
-          <w:szCs w:val="21"/>
-        </w:rPr>
-        <w:t>in</w:t>
-      </w:r>
-      <w:r>
-        <w:rPr>
-          <w:rFonts w:ascii="Consolas" w:eastAsia="Times New Roman" w:hAnsi="Consolas" w:cs="Times New Roman"/>
-          <w:color w:val="FCFCFA"/>
-          <w:sz w:val="21"/>
-          <w:szCs w:val="21"/>
-        </w:rPr>
-        <w:t xml:space="preserve"> visited</w:t>
+      <w:proofErr w:type="spellStart"/>
+      <w:r>
+        <w:rPr>
+          <w:rFonts w:ascii="Consolas" w:eastAsia="Times New Roman" w:hAnsi="Consolas" w:cs="Times New Roman"/>
+          <w:color w:val="FCFCFA"/>
+          <w:sz w:val="21"/>
+          <w:szCs w:val="21"/>
+        </w:rPr>
+        <w:t>visited</w:t>
       </w:r>
       <w:r>
         <w:rPr>
@@ -2717,7 +2799,44 @@
           <w:sz w:val="21"/>
           <w:szCs w:val="21"/>
         </w:rPr>
-        <w:t>:</w:t>
+        <w:t>.</w:t>
+      </w:r>
+      <w:r>
+        <w:rPr>
+          <w:rFonts w:ascii="Consolas" w:eastAsia="Times New Roman" w:hAnsi="Consolas" w:cs="Times New Roman"/>
+          <w:color w:val="A9DC76"/>
+          <w:sz w:val="21"/>
+          <w:szCs w:val="21"/>
+        </w:rPr>
+        <w:t>add</w:t>
+      </w:r>
+      <w:proofErr w:type="spellEnd"/>
+      <w:r>
+        <w:rPr>
+          <w:rFonts w:ascii="Consolas" w:eastAsia="Times New Roman" w:hAnsi="Consolas" w:cs="Times New Roman"/>
+          <w:color w:val="939293"/>
+          <w:sz w:val="21"/>
+          <w:szCs w:val="21"/>
+        </w:rPr>
+        <w:t>(</w:t>
+      </w:r>
+      <w:r>
+        <w:rPr>
+          <w:rFonts w:ascii="Consolas" w:eastAsia="Times New Roman" w:hAnsi="Consolas" w:cs="Times New Roman"/>
+          <w:color w:val="FCFCFA"/>
+          <w:sz w:val="21"/>
+          <w:szCs w:val="21"/>
+        </w:rPr>
+        <w:t>neighbor</w:t>
+      </w:r>
+      <w:r>
+        <w:rPr>
+          <w:rFonts w:ascii="Consolas" w:eastAsia="Times New Roman" w:hAnsi="Consolas" w:cs="Times New Roman"/>
+          <w:color w:val="939293"/>
+          <w:sz w:val="21"/>
+          <w:szCs w:val="21"/>
+        </w:rPr>
+        <w:t>)</w:t>
       </w:r>
     </w:p>
     <w:p>
@@ -2738,18 +2857,72 @@
           <w:sz w:val="21"/>
           <w:szCs w:val="21"/>
         </w:rPr>
-        <w:t xml:space="preserve">                        </w:t>
+        <w:t xml:space="preserve">        </w:t>
+      </w:r>
+      <w:r>
+        <w:rPr>
+          <w:rFonts w:ascii="Consolas" w:eastAsia="Times New Roman" w:hAnsi="Consolas" w:cs="Times New Roman"/>
+          <w:color w:val="FF6188"/>
+          <w:sz w:val="21"/>
+          <w:szCs w:val="21"/>
+        </w:rPr>
+        <w:t>if</w:t>
+      </w:r>
+      <w:r>
+        <w:rPr>
+          <w:rFonts w:ascii="Consolas" w:eastAsia="Times New Roman" w:hAnsi="Consolas" w:cs="Times New Roman"/>
+          <w:color w:val="FCFCFA"/>
+          <w:sz w:val="21"/>
+          <w:szCs w:val="21"/>
+        </w:rPr>
+        <w:t xml:space="preserve"> </w:t>
       </w:r>
       <w:proofErr w:type="spellStart"/>
-      <w:proofErr w:type="gramStart"/>
-      <w:r>
-        <w:rPr>
-          <w:rFonts w:ascii="Consolas" w:eastAsia="Times New Roman" w:hAnsi="Consolas" w:cs="Times New Roman"/>
-          <w:color w:val="FCFCFA"/>
-          <w:sz w:val="21"/>
-          <w:szCs w:val="21"/>
-        </w:rPr>
-        <w:t>visited</w:t>
+      <w:r>
+        <w:rPr>
+          <w:rFonts w:ascii="Consolas" w:eastAsia="Times New Roman" w:hAnsi="Consolas" w:cs="Times New Roman"/>
+          <w:color w:val="FCFCFA"/>
+          <w:sz w:val="21"/>
+          <w:szCs w:val="21"/>
+        </w:rPr>
+        <w:t>toPrint</w:t>
+      </w:r>
+      <w:proofErr w:type="spellEnd"/>
+      <w:r>
+        <w:rPr>
+          <w:rFonts w:ascii="Consolas" w:eastAsia="Times New Roman" w:hAnsi="Consolas" w:cs="Times New Roman"/>
+          <w:color w:val="FCFCFA"/>
+          <w:sz w:val="21"/>
+          <w:szCs w:val="21"/>
+        </w:rPr>
+        <w:t xml:space="preserve"> </w:t>
+      </w:r>
+      <w:r>
+        <w:rPr>
+          <w:rFonts w:ascii="Consolas" w:eastAsia="Times New Roman" w:hAnsi="Consolas" w:cs="Times New Roman"/>
+          <w:color w:val="FF6188"/>
+          <w:sz w:val="21"/>
+          <w:szCs w:val="21"/>
+        </w:rPr>
+        <w:t>==</w:t>
+      </w:r>
+      <w:r>
+        <w:rPr>
+          <w:rFonts w:ascii="Consolas" w:eastAsia="Times New Roman" w:hAnsi="Consolas" w:cs="Times New Roman"/>
+          <w:color w:val="FCFCFA"/>
+          <w:sz w:val="21"/>
+          <w:szCs w:val="21"/>
+        </w:rPr>
+        <w:t xml:space="preserve"> </w:t>
+      </w:r>
+      <w:r>
+        <w:rPr>
+          <w:rFonts w:ascii="Consolas" w:eastAsia="Times New Roman" w:hAnsi="Consolas" w:cs="Times New Roman"/>
+          <w:color w:val="AB9DF2"/>
+          <w:sz w:val="21"/>
+          <w:szCs w:val="21"/>
+        </w:rPr>
+        <w:t>1</w:t>
       </w:r>
       <w:r>
         <w:rPr>
@@ -2758,45 +2931,7 @@
           <w:sz w:val="21"/>
           <w:szCs w:val="21"/>
         </w:rPr>
-        <w:t>.</w:t>
-      </w:r>
-      <w:r>
-        <w:rPr>
-          <w:rFonts w:ascii="Consolas" w:eastAsia="Times New Roman" w:hAnsi="Consolas" w:cs="Times New Roman"/>
-          <w:color w:val="A9DC76"/>
-          <w:sz w:val="21"/>
-          <w:szCs w:val="21"/>
-        </w:rPr>
-        <w:t>append</w:t>
-      </w:r>
-      <w:proofErr w:type="spellEnd"/>
-      <w:proofErr w:type="gramEnd"/>
-      <w:r>
-        <w:rPr>
-          <w:rFonts w:ascii="Consolas" w:eastAsia="Times New Roman" w:hAnsi="Consolas" w:cs="Times New Roman"/>
-          <w:color w:val="939293"/>
-          <w:sz w:val="21"/>
-          <w:szCs w:val="21"/>
-        </w:rPr>
-        <w:t>(</w:t>
-      </w:r>
-      <w:r>
-        <w:rPr>
-          <w:rFonts w:ascii="Consolas" w:eastAsia="Times New Roman" w:hAnsi="Consolas" w:cs="Times New Roman"/>
-          <w:color w:val="FCFCFA"/>
-          <w:sz w:val="21"/>
-          <w:szCs w:val="21"/>
-        </w:rPr>
-        <w:t>neighbor</w:t>
-      </w:r>
-      <w:r>
-        <w:rPr>
-          <w:rFonts w:ascii="Consolas" w:eastAsia="Times New Roman" w:hAnsi="Consolas" w:cs="Times New Roman"/>
-          <w:color w:val="939293"/>
-          <w:sz w:val="21"/>
-          <w:szCs w:val="21"/>
-        </w:rPr>
-        <w:t>)</w:t>
+        <w:t>:</w:t>
       </w:r>
     </w:p>
     <w:p>
@@ -2817,18 +2952,16 @@
           <w:sz w:val="21"/>
           <w:szCs w:val="21"/>
         </w:rPr>
-        <w:t xml:space="preserve">                        </w:t>
-      </w:r>
-      <w:proofErr w:type="spellStart"/>
-      <w:proofErr w:type="gramStart"/>
-      <w:r>
-        <w:rPr>
-          <w:rFonts w:ascii="Consolas" w:eastAsia="Times New Roman" w:hAnsi="Consolas" w:cs="Times New Roman"/>
-          <w:color w:val="FCFCFA"/>
-          <w:sz w:val="21"/>
-          <w:szCs w:val="21"/>
-        </w:rPr>
-        <w:t>queue</w:t>
+        <w:t xml:space="preserve">            </w:t>
+      </w:r>
+      <w:r>
+        <w:rPr>
+          <w:rFonts w:ascii="Consolas" w:eastAsia="Times New Roman" w:hAnsi="Consolas" w:cs="Times New Roman"/>
+          <w:color w:val="A9DC76"/>
+          <w:sz w:val="21"/>
+          <w:szCs w:val="21"/>
+        </w:rPr>
+        <w:t>print</w:t>
       </w:r>
       <w:r>
         <w:rPr>
@@ -2837,19 +2970,17 @@
           <w:sz w:val="21"/>
           <w:szCs w:val="21"/>
         </w:rPr>
-        <w:t>.</w:t>
-      </w:r>
-      <w:r>
-        <w:rPr>
-          <w:rFonts w:ascii="Consolas" w:eastAsia="Times New Roman" w:hAnsi="Consolas" w:cs="Times New Roman"/>
-          <w:color w:val="A9DC76"/>
-          <w:sz w:val="21"/>
-          <w:szCs w:val="21"/>
-        </w:rPr>
-        <w:t>append</w:t>
-      </w:r>
-      <w:proofErr w:type="spellEnd"/>
-      <w:proofErr w:type="gramEnd"/>
+        <w:t>(</w:t>
+      </w:r>
+      <w:r>
+        <w:rPr>
+          <w:rFonts w:ascii="Consolas" w:eastAsia="Times New Roman" w:hAnsi="Consolas" w:cs="Times New Roman"/>
+          <w:color w:val="FCFCFA"/>
+          <w:sz w:val="21"/>
+          <w:szCs w:val="21"/>
+        </w:rPr>
+        <w:t>visited</w:t>
+      </w:r>
       <w:r>
         <w:rPr>
           <w:rFonts w:ascii="Consolas" w:eastAsia="Times New Roman" w:hAnsi="Consolas" w:cs="Times New Roman"/>
@@ -2857,117 +2988,8 @@
           <w:sz w:val="21"/>
           <w:szCs w:val="21"/>
         </w:rPr>
-        <w:t>(</w:t>
-      </w:r>
-      <w:r>
-        <w:rPr>
-          <w:rFonts w:ascii="Consolas" w:eastAsia="Times New Roman" w:hAnsi="Consolas" w:cs="Times New Roman"/>
-          <w:color w:val="FCFCFA"/>
-          <w:sz w:val="21"/>
-          <w:szCs w:val="21"/>
-        </w:rPr>
-        <w:t>neighbor</w:t>
-      </w:r>
-      <w:r>
-        <w:rPr>
-          <w:rFonts w:ascii="Consolas" w:eastAsia="Times New Roman" w:hAnsi="Consolas" w:cs="Times New Roman"/>
-          <w:color w:val="939293"/>
-          <w:sz w:val="21"/>
-          <w:szCs w:val="21"/>
-        </w:rPr>
         <w:t>)</w:t>
       </w:r>
-    </w:p>
-    <w:p>
-      <w:pPr>
-        <w:shd w:val="clear" w:color="auto" w:fill="2D2A2E"/>
-        <w:spacing w:after="0" w:line="285" w:lineRule="atLeast"/>
-        <w:rPr>
-          <w:rFonts w:ascii="Consolas" w:eastAsia="Times New Roman" w:hAnsi="Consolas" w:cs="Times New Roman"/>
-          <w:color w:val="FCFCFA"/>
-          <w:sz w:val="21"/>
-          <w:szCs w:val="21"/>
-        </w:rPr>
-      </w:pPr>
-      <w:r>
-        <w:rPr>
-          <w:rFonts w:ascii="Consolas" w:eastAsia="Times New Roman" w:hAnsi="Consolas" w:cs="Times New Roman"/>
-          <w:color w:val="FCFCFA"/>
-          <w:sz w:val="21"/>
-          <w:szCs w:val="21"/>
-        </w:rPr>
-        <w:t xml:space="preserve">            </w:t>
-      </w:r>
-      <w:proofErr w:type="spellStart"/>
-      <w:proofErr w:type="gramStart"/>
-      <w:r>
-        <w:rPr>
-          <w:rFonts w:ascii="Consolas" w:eastAsia="Times New Roman" w:hAnsi="Consolas" w:cs="Times New Roman"/>
-          <w:color w:val="FCFCFA"/>
-          <w:sz w:val="21"/>
-          <w:szCs w:val="21"/>
-        </w:rPr>
-        <w:t>queue</w:t>
-      </w:r>
-      <w:r>
-        <w:rPr>
-          <w:rFonts w:ascii="Consolas" w:eastAsia="Times New Roman" w:hAnsi="Consolas" w:cs="Times New Roman"/>
-          <w:color w:val="939293"/>
-          <w:sz w:val="21"/>
-          <w:szCs w:val="21"/>
-        </w:rPr>
-        <w:t>.</w:t>
-      </w:r>
-      <w:r>
-        <w:rPr>
-          <w:rFonts w:ascii="Consolas" w:eastAsia="Times New Roman" w:hAnsi="Consolas" w:cs="Times New Roman"/>
-          <w:color w:val="A9DC76"/>
-          <w:sz w:val="21"/>
-          <w:szCs w:val="21"/>
-        </w:rPr>
-        <w:t>pop</w:t>
-      </w:r>
-      <w:proofErr w:type="spellEnd"/>
-      <w:r>
-        <w:rPr>
-          <w:rFonts w:ascii="Consolas" w:eastAsia="Times New Roman" w:hAnsi="Consolas" w:cs="Times New Roman"/>
-          <w:color w:val="939293"/>
-          <w:sz w:val="21"/>
-          <w:szCs w:val="21"/>
-        </w:rPr>
-        <w:t>(</w:t>
-      </w:r>
-      <w:proofErr w:type="gramEnd"/>
-      <w:r>
-        <w:rPr>
-          <w:rFonts w:ascii="Consolas" w:eastAsia="Times New Roman" w:hAnsi="Consolas" w:cs="Times New Roman"/>
-          <w:color w:val="AB9DF2"/>
-          <w:sz w:val="21"/>
-          <w:szCs w:val="21"/>
-        </w:rPr>
-        <w:t>0</w:t>
-      </w:r>
-      <w:r>
-        <w:rPr>
-          <w:rFonts w:ascii="Consolas" w:eastAsia="Times New Roman" w:hAnsi="Consolas" w:cs="Times New Roman"/>
-          <w:color w:val="939293"/>
-          <w:sz w:val="21"/>
-          <w:szCs w:val="21"/>
-        </w:rPr>
-        <w:t>)</w:t>
-      </w:r>
-    </w:p>
-    <w:p>
-      <w:pPr>
-        <w:shd w:val="clear" w:color="auto" w:fill="2D2A2E"/>
-        <w:spacing w:after="0" w:line="285" w:lineRule="atLeast"/>
-        <w:rPr>
-          <w:rFonts w:ascii="Consolas" w:eastAsia="Times New Roman" w:hAnsi="Consolas" w:cs="Times New Roman"/>
-          <w:color w:val="FCFCFA"/>
-          <w:sz w:val="21"/>
-          <w:szCs w:val="21"/>
-        </w:rPr>
-      </w:pPr>
     </w:p>
     <w:p>
       <w:pPr>
@@ -3080,9 +3102,9 @@
           <w:noProof/>
         </w:rPr>
         <w:drawing>
-          <wp:inline distT="0" distB="0" distL="0" distR="0" wp14:anchorId="2EC2B8B1" wp14:editId="7F343477">
-            <wp:extent cx="1743075" cy="2533650"/>
-            <wp:effectExtent l="0" t="0" r="9525" b="0"/>
+          <wp:inline distT="0" distB="0" distL="0" distR="0" wp14:anchorId="5D7141D8" wp14:editId="4F8D81AD">
+            <wp:extent cx="3162300" cy="2524125"/>
+            <wp:effectExtent l="0" t="0" r="0" b="9525"/>
             <wp:docPr id="1" name="Picture 1"/>
             <wp:cNvGraphicFramePr>
               <a:graphicFrameLocks xmlns:a="http://schemas.openxmlformats.org/drawingml/2006/main" noChangeAspect="1"/>
@@ -3103,7 +3125,7 @@
                   <pic:spPr>
                     <a:xfrm>
                       <a:off x="0" y="0"/>
-                      <a:ext cx="1743075" cy="2533650"/>
+                      <a:ext cx="3162300" cy="2524125"/>
                     </a:xfrm>
                     <a:prstGeom prst="rect">
                       <a:avLst/>
@@ -3297,10 +3319,10 @@
           <w:noProof/>
         </w:rPr>
         <w:drawing>
-          <wp:inline distT="0" distB="0" distL="0" distR="0" wp14:anchorId="10CDB517" wp14:editId="3EA8F093">
-            <wp:extent cx="5943600" cy="4465320"/>
+          <wp:inline distT="0" distB="0" distL="0" distR="0" wp14:anchorId="08623FCC" wp14:editId="1E84D84D">
+            <wp:extent cx="5943600" cy="4478020"/>
             <wp:effectExtent l="0" t="0" r="0" b="0"/>
-            <wp:docPr id="3" name="Picture 3"/>
+            <wp:docPr id="2" name="Picture 2"/>
             <wp:cNvGraphicFramePr>
               <a:graphicFrameLocks xmlns:a="http://schemas.openxmlformats.org/drawingml/2006/main" noChangeAspect="1"/>
             </wp:cNvGraphicFramePr>
@@ -3320,7 +3342,7 @@
                   <pic:spPr>
                     <a:xfrm>
                       <a:off x="0" y="0"/>
-                      <a:ext cx="5943600" cy="4465320"/>
+                      <a:ext cx="5943600" cy="4478020"/>
                     </a:xfrm>
                     <a:prstGeom prst="rect">
                       <a:avLst/>
@@ -4482,10 +4504,237 @@
           <w:noProof/>
         </w:rPr>
         <w:drawing>
-          <wp:inline distT="0" distB="0" distL="0" distR="0" wp14:anchorId="7221FA3C" wp14:editId="1C89D0E7">
-            <wp:extent cx="1604610" cy="2356485"/>
-            <wp:effectExtent l="0" t="0" r="0" b="5715"/>
-            <wp:docPr id="10" name="Picture 10"/>
+          <wp:inline distT="0" distB="0" distL="0" distR="0" wp14:anchorId="33F3300A" wp14:editId="3EAA407E">
+            <wp:extent cx="3162300" cy="2505075"/>
+            <wp:effectExtent l="0" t="0" r="0" b="9525"/>
+            <wp:docPr id="4" name="Picture 4"/>
+            <wp:cNvGraphicFramePr>
+              <a:graphicFrameLocks xmlns:a="http://schemas.openxmlformats.org/drawingml/2006/main" noChangeAspect="1"/>
+            </wp:cNvGraphicFramePr>
+            <a:graphic xmlns:a="http://schemas.openxmlformats.org/drawingml/2006/main">
+              <a:graphicData uri="http://schemas.openxmlformats.org/drawingml/2006/picture">
+                <pic:pic xmlns:pic="http://schemas.openxmlformats.org/drawingml/2006/picture">
+                  <pic:nvPicPr>
+                    <pic:cNvPr id="1" name=""/>
+                    <pic:cNvPicPr/>
+                  </pic:nvPicPr>
+                  <pic:blipFill>
+                    <a:blip r:embed="rId8"/>
+                    <a:stretch>
+                      <a:fillRect/>
+                    </a:stretch>
+                  </pic:blipFill>
+                  <pic:spPr>
+                    <a:xfrm>
+                      <a:off x="0" y="0"/>
+                      <a:ext cx="3162300" cy="2505075"/>
+                    </a:xfrm>
+                    <a:prstGeom prst="rect">
+                      <a:avLst/>
+                    </a:prstGeom>
+                  </pic:spPr>
+                </pic:pic>
+              </a:graphicData>
+            </a:graphic>
+          </wp:inline>
+        </w:drawing>
+      </w:r>
+    </w:p>
+    <w:p>
+      <w:pPr>
+        <w:jc w:val="center"/>
+        <w:rPr>
+          <w:rFonts w:ascii="Times New Roman" w:hAnsi="Times New Roman" w:cs="Times New Roman"/>
+          <w:i/>
+          <w:sz w:val="20"/>
+          <w:szCs w:val="20"/>
+        </w:rPr>
+      </w:pPr>
+      <w:r>
+        <w:rPr>
+          <w:rFonts w:ascii="Times New Roman" w:hAnsi="Times New Roman" w:cs="Times New Roman"/>
+          <w:i/>
+          <w:sz w:val="20"/>
+          <w:szCs w:val="20"/>
+        </w:rPr>
+        <w:t xml:space="preserve">Figure </w:t>
+      </w:r>
+      <w:r>
+        <w:rPr>
+          <w:rFonts w:ascii="Times New Roman" w:hAnsi="Times New Roman" w:cs="Times New Roman"/>
+          <w:i/>
+          <w:sz w:val="20"/>
+          <w:szCs w:val="20"/>
+        </w:rPr>
+        <w:t xml:space="preserve">5 </w:t>
+      </w:r>
+      <w:r>
+        <w:rPr>
+          <w:rFonts w:ascii="Times New Roman" w:hAnsi="Times New Roman" w:cs="Times New Roman"/>
+          <w:i/>
+          <w:sz w:val="20"/>
+          <w:szCs w:val="20"/>
+        </w:rPr>
+        <w:t>Results for first 1</w:t>
+      </w:r>
+      <w:r>
+        <w:rPr>
+          <w:rFonts w:ascii="Times New Roman" w:hAnsi="Times New Roman" w:cs="Times New Roman"/>
+          <w:i/>
+          <w:sz w:val="20"/>
+          <w:szCs w:val="20"/>
+        </w:rPr>
+        <w:t>0 inputs</w:t>
+      </w:r>
+      <w:r>
+        <w:rPr>
+          <w:rFonts w:ascii="Times New Roman" w:hAnsi="Times New Roman" w:cs="Times New Roman"/>
+          <w:i/>
+          <w:sz w:val="20"/>
+          <w:szCs w:val="20"/>
+        </w:rPr>
+        <w:t xml:space="preserve"> DFS</w:t>
+      </w:r>
+    </w:p>
+    <w:p>
+      <w:pPr>
+        <w:rPr>
+          <w:rFonts w:ascii="Times New Roman" w:hAnsi="Times New Roman" w:cs="Times New Roman"/>
+          <w:sz w:val="24"/>
+          <w:szCs w:val="20"/>
+        </w:rPr>
+      </w:pPr>
+      <w:r>
+        <w:rPr>
+          <w:rFonts w:ascii="Times New Roman" w:hAnsi="Times New Roman" w:cs="Times New Roman"/>
+          <w:sz w:val="24"/>
+          <w:szCs w:val="20"/>
+        </w:rPr>
+        <w:t xml:space="preserve">As we can see </w:t>
+      </w:r>
+      <w:r>
+        <w:rPr>
+          <w:rFonts w:ascii="Times New Roman" w:hAnsi="Times New Roman" w:cs="Times New Roman"/>
+          <w:sz w:val="24"/>
+          <w:szCs w:val="20"/>
+        </w:rPr>
+        <w:t>DFS have the similar results as BFS.</w:t>
+      </w:r>
+    </w:p>
+    <w:p>
+      <w:pPr>
+        <w:jc w:val="center"/>
+        <w:rPr>
+          <w:rFonts w:ascii="Times New Roman" w:hAnsi="Times New Roman" w:cs="Times New Roman"/>
+          <w:sz w:val="24"/>
+          <w:szCs w:val="20"/>
+        </w:rPr>
+      </w:pPr>
+      <w:r>
+        <w:rPr>
+          <w:noProof/>
+        </w:rPr>
+        <w:lastRenderedPageBreak/>
+        <w:drawing>
+          <wp:inline distT="0" distB="0" distL="0" distR="0" wp14:anchorId="10D9D9D1" wp14:editId="3A19E7A5">
+            <wp:extent cx="4980047" cy="3741420"/>
+            <wp:effectExtent l="0" t="0" r="0" b="0"/>
+            <wp:docPr id="5" name="Picture 5"/>
+            <wp:cNvGraphicFramePr>
+              <a:graphicFrameLocks xmlns:a="http://schemas.openxmlformats.org/drawingml/2006/main" noChangeAspect="1"/>
+            </wp:cNvGraphicFramePr>
+            <a:graphic xmlns:a="http://schemas.openxmlformats.org/drawingml/2006/main">
+              <a:graphicData uri="http://schemas.openxmlformats.org/drawingml/2006/picture">
+                <pic:pic xmlns:pic="http://schemas.openxmlformats.org/drawingml/2006/picture">
+                  <pic:nvPicPr>
+                    <pic:cNvPr id="1" name=""/>
+                    <pic:cNvPicPr/>
+                  </pic:nvPicPr>
+                  <pic:blipFill>
+                    <a:blip r:embed="rId9"/>
+                    <a:stretch>
+                      <a:fillRect/>
+                    </a:stretch>
+                  </pic:blipFill>
+                  <pic:spPr>
+                    <a:xfrm>
+                      <a:off x="0" y="0"/>
+                      <a:ext cx="4983319" cy="3743878"/>
+                    </a:xfrm>
+                    <a:prstGeom prst="rect">
+                      <a:avLst/>
+                    </a:prstGeom>
+                  </pic:spPr>
+                </pic:pic>
+              </a:graphicData>
+            </a:graphic>
+          </wp:inline>
+        </w:drawing>
+      </w:r>
+    </w:p>
+    <w:p>
+      <w:pPr>
+        <w:jc w:val="center"/>
+        <w:rPr>
+          <w:rFonts w:ascii="Times New Roman" w:hAnsi="Times New Roman" w:cs="Times New Roman"/>
+          <w:i/>
+          <w:sz w:val="20"/>
+          <w:szCs w:val="20"/>
+        </w:rPr>
+      </w:pPr>
+      <w:r>
+        <w:rPr>
+          <w:rFonts w:ascii="Times New Roman" w:hAnsi="Times New Roman" w:cs="Times New Roman"/>
+          <w:i/>
+          <w:sz w:val="20"/>
+          <w:szCs w:val="20"/>
+        </w:rPr>
+        <w:t xml:space="preserve">Figure </w:t>
+      </w:r>
+      <w:r>
+        <w:rPr>
+          <w:rFonts w:ascii="Times New Roman" w:hAnsi="Times New Roman" w:cs="Times New Roman"/>
+          <w:i/>
+          <w:sz w:val="20"/>
+          <w:szCs w:val="20"/>
+        </w:rPr>
+        <w:t>6 Graph of DFS</w:t>
+      </w:r>
+    </w:p>
+    <w:p>
+      <w:pPr>
+        <w:rPr>
+          <w:rFonts w:ascii="Times New Roman" w:hAnsi="Times New Roman" w:cs="Times New Roman"/>
+          <w:sz w:val="24"/>
+        </w:rPr>
+      </w:pPr>
+      <w:r>
+        <w:rPr>
+          <w:rFonts w:ascii="Times New Roman" w:hAnsi="Times New Roman" w:cs="Times New Roman"/>
+          <w:sz w:val="24"/>
+        </w:rPr>
+        <w:t>Now will be represent results when node connection is 10%</w:t>
+      </w:r>
+    </w:p>
+    <w:p>
+      <w:pPr>
+        <w:jc w:val="center"/>
+        <w:rPr>
+          <w:rFonts w:ascii="Times New Roman" w:hAnsi="Times New Roman" w:cs="Times New Roman"/>
+          <w:i/>
+          <w:sz w:val="20"/>
+          <w:szCs w:val="20"/>
+        </w:rPr>
+      </w:pPr>
+      <w:r>
+        <w:rPr>
+          <w:noProof/>
+        </w:rPr>
+        <w:drawing>
+          <wp:inline distT="0" distB="0" distL="0" distR="0" wp14:anchorId="7D70A208" wp14:editId="1C085D7F">
+            <wp:extent cx="4809490" cy="3520313"/>
+            <wp:effectExtent l="0" t="0" r="0" b="4445"/>
+            <wp:docPr id="6" name="Picture 6"/>
             <wp:cNvGraphicFramePr>
               <a:graphicFrameLocks xmlns:a="http://schemas.openxmlformats.org/drawingml/2006/main" noChangeAspect="1"/>
             </wp:cNvGraphicFramePr>
@@ -4497,14 +4746,14 @@
                     <pic:cNvPicPr/>
                   </pic:nvPicPr>
                   <pic:blipFill rotWithShape="1">
-                    <a:blip r:embed="rId8"/>
-                    <a:srcRect t="3019"/>
+                    <a:blip r:embed="rId10"/>
+                    <a:srcRect t="3750"/>
                     <a:stretch/>
                   </pic:blipFill>
                   <pic:spPr bwMode="auto">
                     <a:xfrm>
                       <a:off x="0" y="0"/>
-                      <a:ext cx="1609148" cy="2363149"/>
+                      <a:ext cx="4816057" cy="3525120"/>
                     </a:xfrm>
                     <a:prstGeom prst="rect">
                       <a:avLst/>
@@ -4551,7 +4800,7 @@
           <w:sz w:val="20"/>
           <w:szCs w:val="20"/>
         </w:rPr>
-        <w:t xml:space="preserve">5 </w:t>
+        <w:t>7</w:t>
       </w:r>
       <w:r>
         <w:rPr>
@@ -4560,7 +4809,7 @@
           <w:sz w:val="20"/>
           <w:szCs w:val="20"/>
         </w:rPr>
-        <w:t>Results for first 1</w:t>
+        <w:t xml:space="preserve"> Graph of DFS</w:t>
       </w:r>
       <w:r>
         <w:rPr>
@@ -4569,130 +4818,19 @@
           <w:sz w:val="20"/>
           <w:szCs w:val="20"/>
         </w:rPr>
-        <w:t>0 inputs</w:t>
-      </w:r>
-      <w:r>
+        <w:t xml:space="preserve"> and BFS 10%</w:t>
+      </w:r>
+    </w:p>
+    <w:p>
+      <w:pPr>
+        <w:jc w:val="center"/>
         <w:rPr>
           <w:rFonts w:ascii="Times New Roman" w:hAnsi="Times New Roman" w:cs="Times New Roman"/>
           <w:i/>
           <w:sz w:val="20"/>
           <w:szCs w:val="20"/>
         </w:rPr>
-        <w:t xml:space="preserve"> DFS</w:t>
-      </w:r>
-    </w:p>
-    <w:p>
-      <w:pPr>
-        <w:rPr>
-          <w:rFonts w:ascii="Times New Roman" w:hAnsi="Times New Roman" w:cs="Times New Roman"/>
-          <w:sz w:val="24"/>
-          <w:szCs w:val="20"/>
-        </w:rPr>
-      </w:pPr>
-      <w:r>
-        <w:rPr>
-          <w:rFonts w:ascii="Times New Roman" w:hAnsi="Times New Roman" w:cs="Times New Roman"/>
-          <w:sz w:val="24"/>
-          <w:szCs w:val="20"/>
-        </w:rPr>
-        <w:t xml:space="preserve">As we can see </w:t>
-      </w:r>
-      <w:r>
-        <w:rPr>
-          <w:rFonts w:ascii="Times New Roman" w:hAnsi="Times New Roman" w:cs="Times New Roman"/>
-          <w:sz w:val="24"/>
-          <w:szCs w:val="20"/>
-        </w:rPr>
-        <w:t>DFS have the similar results as BFS.</w:t>
-      </w:r>
-    </w:p>
-    <w:p>
-      <w:pPr>
-        <w:jc w:val="center"/>
-        <w:rPr>
-          <w:rFonts w:ascii="Times New Roman" w:hAnsi="Times New Roman" w:cs="Times New Roman"/>
-          <w:sz w:val="24"/>
-          <w:szCs w:val="20"/>
-        </w:rPr>
-      </w:pPr>
-      <w:bookmarkStart w:id="15" w:name="_GoBack"/>
-      <w:r>
-        <w:rPr>
-          <w:noProof/>
-        </w:rPr>
-        <w:drawing>
-          <wp:inline distT="0" distB="0" distL="0" distR="0" wp14:anchorId="6E1FE031" wp14:editId="57E8B36E">
-            <wp:extent cx="4627407" cy="3315231"/>
-            <wp:effectExtent l="0" t="0" r="1905" b="0"/>
-            <wp:docPr id="11" name="Picture 11"/>
-            <wp:cNvGraphicFramePr>
-              <a:graphicFrameLocks xmlns:a="http://schemas.openxmlformats.org/drawingml/2006/main" noChangeAspect="1"/>
-            </wp:cNvGraphicFramePr>
-            <a:graphic xmlns:a="http://schemas.openxmlformats.org/drawingml/2006/main">
-              <a:graphicData uri="http://schemas.openxmlformats.org/drawingml/2006/picture">
-                <pic:pic xmlns:pic="http://schemas.openxmlformats.org/drawingml/2006/picture">
-                  <pic:nvPicPr>
-                    <pic:cNvPr id="1" name=""/>
-                    <pic:cNvPicPr/>
-                  </pic:nvPicPr>
-                  <pic:blipFill rotWithShape="1">
-                    <a:blip r:embed="rId9"/>
-                    <a:srcRect t="2404"/>
-                    <a:stretch/>
-                  </pic:blipFill>
-                  <pic:spPr bwMode="auto">
-                    <a:xfrm>
-                      <a:off x="0" y="0"/>
-                      <a:ext cx="4642592" cy="3326110"/>
-                    </a:xfrm>
-                    <a:prstGeom prst="rect">
-                      <a:avLst/>
-                    </a:prstGeom>
-                    <a:ln>
-                      <a:noFill/>
-                    </a:ln>
-                    <a:extLst>
-                      <a:ext uri="{53640926-AAD7-44D8-BBD7-CCE9431645EC}">
-                        <a14:shadowObscured xmlns:a14="http://schemas.microsoft.com/office/drawing/2010/main"/>
-                      </a:ext>
-                    </a:extLst>
-                  </pic:spPr>
-                </pic:pic>
-              </a:graphicData>
-            </a:graphic>
-          </wp:inline>
-        </w:drawing>
-      </w:r>
-      <w:bookmarkEnd w:id="15"/>
-    </w:p>
-    <w:p>
-      <w:pPr>
-        <w:jc w:val="center"/>
-        <w:rPr>
-          <w:rFonts w:ascii="Times New Roman" w:hAnsi="Times New Roman" w:cs="Times New Roman"/>
-          <w:i/>
-          <w:sz w:val="20"/>
-          <w:szCs w:val="20"/>
-        </w:rPr>
-      </w:pPr>
-      <w:r>
-        <w:rPr>
-          <w:rFonts w:ascii="Times New Roman" w:hAnsi="Times New Roman" w:cs="Times New Roman"/>
-          <w:i/>
-          <w:sz w:val="20"/>
-          <w:szCs w:val="20"/>
-        </w:rPr>
-        <w:t xml:space="preserve">Figure </w:t>
-      </w:r>
-      <w:r>
-        <w:rPr>
-          <w:rFonts w:ascii="Times New Roman" w:hAnsi="Times New Roman" w:cs="Times New Roman"/>
-          <w:i/>
-          <w:sz w:val="20"/>
-          <w:szCs w:val="20"/>
-        </w:rPr>
-        <w:t>6 Graph of DFS</w:t>
-      </w:r>
+      </w:pPr>
     </w:p>
     <w:p>
       <w:pPr>
@@ -4704,130 +4842,131 @@
           <w:color w:val="auto"/>
         </w:rPr>
       </w:pPr>
-      <w:bookmarkStart w:id="16" w:name="_Toc162193286"/>
+      <w:bookmarkStart w:id="15" w:name="_Toc162193286"/>
       <w:r>
         <w:rPr>
           <w:rFonts w:ascii="Times New Roman" w:hAnsi="Times New Roman" w:cs="Times New Roman"/>
           <w:b/>
           <w:color w:val="auto"/>
         </w:rPr>
-        <w:lastRenderedPageBreak/>
         <w:t>Conclusion</w:t>
       </w:r>
+      <w:bookmarkEnd w:id="15"/>
+    </w:p>
+    <w:p>
+      <w:pPr>
+        <w:jc w:val="both"/>
+        <w:rPr>
+          <w:rFonts w:ascii="Times New Roman" w:hAnsi="Times New Roman" w:cs="Times New Roman"/>
+          <w:sz w:val="24"/>
+        </w:rPr>
+      </w:pPr>
+      <w:r>
+        <w:rPr>
+          <w:rFonts w:ascii="Times New Roman" w:hAnsi="Times New Roman" w:cs="Times New Roman"/>
+          <w:sz w:val="24"/>
+        </w:rPr>
+        <w:t xml:space="preserve">Both </w:t>
+      </w:r>
+      <w:r>
+        <w:rPr>
+          <w:rFonts w:ascii="Times New Roman" w:hAnsi="Times New Roman" w:cs="Times New Roman"/>
+          <w:sz w:val="24"/>
+        </w:rPr>
+        <w:t>algorithms</w:t>
+      </w:r>
+      <w:r>
+        <w:rPr>
+          <w:rFonts w:ascii="Times New Roman" w:hAnsi="Times New Roman" w:cs="Times New Roman"/>
+          <w:sz w:val="24"/>
+        </w:rPr>
+        <w:t xml:space="preserve"> have same time complexity of O(V+E), where V is the number of vertices (nodes) and E is the number of edges in the graph. For BFS this is because it visits each</w:t>
+      </w:r>
+      <w:r>
+        <w:rPr>
+          <w:rFonts w:ascii="Times New Roman" w:hAnsi="Times New Roman" w:cs="Times New Roman"/>
+          <w:sz w:val="24"/>
+        </w:rPr>
+        <w:t xml:space="preserve"> vertex and edge once. DFS </w:t>
+      </w:r>
+      <w:r>
+        <w:rPr>
+          <w:rFonts w:ascii="Times New Roman" w:hAnsi="Times New Roman" w:cs="Times New Roman"/>
+          <w:sz w:val="24"/>
+        </w:rPr>
+        <w:t>explores a graph by traversing as deeply as possible along each branch before backtracking.</w:t>
+      </w:r>
+      <w:r>
+        <w:rPr>
+          <w:rFonts w:ascii="Times New Roman" w:hAnsi="Times New Roman" w:cs="Times New Roman"/>
+          <w:sz w:val="24"/>
+        </w:rPr>
+        <w:t xml:space="preserve"> Space Complexity, </w:t>
+      </w:r>
+      <w:r>
+        <w:rPr>
+          <w:rFonts w:ascii="Times New Roman" w:hAnsi="Times New Roman" w:cs="Times New Roman"/>
+          <w:sz w:val="24"/>
+        </w:rPr>
+        <w:t xml:space="preserve">BFS generally requires more memory compared to DFS because it uses a queue to store nodes, which can potentially grow to hold all the nodes at a given level of the graph. </w:t>
+      </w:r>
+      <w:r>
+        <w:rPr>
+          <w:rFonts w:ascii="Times New Roman" w:hAnsi="Times New Roman" w:cs="Times New Roman"/>
+          <w:sz w:val="24"/>
+        </w:rPr>
+        <w:t>DFS, on the other hand, uses a stack to store nodes, which can lead to a smaller memory footprint compared to BFS, especially for graphs with many levels or branching factors.</w:t>
+      </w:r>
+    </w:p>
+    <w:p>
+      <w:pPr>
+        <w:jc w:val="both"/>
+        <w:rPr>
+          <w:rFonts w:ascii="Times New Roman" w:hAnsi="Times New Roman" w:cs="Times New Roman"/>
+          <w:sz w:val="24"/>
+        </w:rPr>
+      </w:pPr>
+      <w:proofErr w:type="spellStart"/>
+      <w:r>
+        <w:rPr>
+          <w:rFonts w:ascii="Times New Roman" w:hAnsi="Times New Roman" w:cs="Times New Roman"/>
+          <w:sz w:val="24"/>
+        </w:rPr>
+        <w:t>Git</w:t>
+      </w:r>
+      <w:proofErr w:type="spellEnd"/>
+      <w:r>
+        <w:rPr>
+          <w:rFonts w:ascii="Times New Roman" w:hAnsi="Times New Roman" w:cs="Times New Roman"/>
+          <w:sz w:val="24"/>
+        </w:rPr>
+        <w:t xml:space="preserve"> Link</w:t>
+      </w:r>
+    </w:p>
+    <w:p>
+      <w:pPr>
+        <w:jc w:val="both"/>
+        <w:rPr>
+          <w:rFonts w:ascii="Times New Roman" w:hAnsi="Times New Roman" w:cs="Times New Roman"/>
+          <w:sz w:val="24"/>
+        </w:rPr>
+      </w:pPr>
+      <w:r>
+        <w:rPr>
+          <w:rFonts w:ascii="Times New Roman" w:hAnsi="Times New Roman" w:cs="Times New Roman"/>
+          <w:sz w:val="24"/>
+        </w:rPr>
+        <w:t>https://gith</w:t>
+      </w:r>
+      <w:r>
+        <w:rPr>
+          <w:rFonts w:ascii="Times New Roman" w:hAnsi="Times New Roman" w:cs="Times New Roman"/>
+          <w:sz w:val="24"/>
+        </w:rPr>
+        <w:t>ub.com/RodionClepa/APA/tree/Lab3</w:t>
+      </w:r>
+      <w:bookmarkStart w:id="16" w:name="_GoBack"/>
       <w:bookmarkEnd w:id="16"/>
-    </w:p>
-    <w:p>
-      <w:pPr>
-        <w:jc w:val="both"/>
-        <w:rPr>
-          <w:rFonts w:ascii="Times New Roman" w:hAnsi="Times New Roman" w:cs="Times New Roman"/>
-          <w:sz w:val="24"/>
-        </w:rPr>
-      </w:pPr>
-      <w:r>
-        <w:rPr>
-          <w:rFonts w:ascii="Times New Roman" w:hAnsi="Times New Roman" w:cs="Times New Roman"/>
-          <w:sz w:val="24"/>
-        </w:rPr>
-        <w:t xml:space="preserve">Both </w:t>
-      </w:r>
-      <w:r>
-        <w:rPr>
-          <w:rFonts w:ascii="Times New Roman" w:hAnsi="Times New Roman" w:cs="Times New Roman"/>
-          <w:sz w:val="24"/>
-        </w:rPr>
-        <w:t>algorithms</w:t>
-      </w:r>
-      <w:r>
-        <w:rPr>
-          <w:rFonts w:ascii="Times New Roman" w:hAnsi="Times New Roman" w:cs="Times New Roman"/>
-          <w:sz w:val="24"/>
-        </w:rPr>
-        <w:t xml:space="preserve"> have same time complexity of O(V+E), where V is the number of vertices (nodes) and E is the number of edges in the graph. For BFS this is because it visits each</w:t>
-      </w:r>
-      <w:r>
-        <w:rPr>
-          <w:rFonts w:ascii="Times New Roman" w:hAnsi="Times New Roman" w:cs="Times New Roman"/>
-          <w:sz w:val="24"/>
-        </w:rPr>
-        <w:t xml:space="preserve"> vertex and edge once. DFS </w:t>
-      </w:r>
-      <w:r>
-        <w:rPr>
-          <w:rFonts w:ascii="Times New Roman" w:hAnsi="Times New Roman" w:cs="Times New Roman"/>
-          <w:sz w:val="24"/>
-        </w:rPr>
-        <w:t>explores a graph by traversing as deeply as possible along each branch before backtracking.</w:t>
-      </w:r>
-      <w:r>
-        <w:rPr>
-          <w:rFonts w:ascii="Times New Roman" w:hAnsi="Times New Roman" w:cs="Times New Roman"/>
-          <w:sz w:val="24"/>
-        </w:rPr>
-        <w:t xml:space="preserve"> Space Complexity, </w:t>
-      </w:r>
-      <w:r>
-        <w:rPr>
-          <w:rFonts w:ascii="Times New Roman" w:hAnsi="Times New Roman" w:cs="Times New Roman"/>
-          <w:sz w:val="24"/>
-        </w:rPr>
-        <w:t xml:space="preserve">BFS generally requires more memory compared to DFS because it uses a queue to store nodes, which can potentially grow to hold all the nodes at a given level of the graph. </w:t>
-      </w:r>
-      <w:r>
-        <w:rPr>
-          <w:rFonts w:ascii="Times New Roman" w:hAnsi="Times New Roman" w:cs="Times New Roman"/>
-          <w:sz w:val="24"/>
-        </w:rPr>
-        <w:t>DFS, on the other hand, uses a stack to store nodes, which can lead to a smaller memory footprint compared to BFS, especially for graphs with many levels or branching factors.</w:t>
-      </w:r>
-    </w:p>
-    <w:p>
-      <w:pPr>
-        <w:jc w:val="both"/>
-        <w:rPr>
-          <w:rFonts w:ascii="Times New Roman" w:hAnsi="Times New Roman" w:cs="Times New Roman"/>
-          <w:sz w:val="24"/>
-        </w:rPr>
-      </w:pPr>
-      <w:proofErr w:type="spellStart"/>
-      <w:r>
-        <w:rPr>
-          <w:rFonts w:ascii="Times New Roman" w:hAnsi="Times New Roman" w:cs="Times New Roman"/>
-          <w:sz w:val="24"/>
-        </w:rPr>
-        <w:t>Git</w:t>
-      </w:r>
-      <w:proofErr w:type="spellEnd"/>
-      <w:r>
-        <w:rPr>
-          <w:rFonts w:ascii="Times New Roman" w:hAnsi="Times New Roman" w:cs="Times New Roman"/>
-          <w:sz w:val="24"/>
-        </w:rPr>
-        <w:t xml:space="preserve"> Link</w:t>
-      </w:r>
-    </w:p>
-    <w:p>
-      <w:pPr>
-        <w:jc w:val="both"/>
-        <w:rPr>
-          <w:rFonts w:ascii="Times New Roman" w:hAnsi="Times New Roman" w:cs="Times New Roman"/>
-          <w:sz w:val="24"/>
-        </w:rPr>
-      </w:pPr>
-      <w:r>
-        <w:rPr>
-          <w:rFonts w:ascii="Times New Roman" w:hAnsi="Times New Roman" w:cs="Times New Roman"/>
-          <w:sz w:val="24"/>
-        </w:rPr>
-        <w:t>https://gith</w:t>
-      </w:r>
-      <w:r>
-        <w:rPr>
-          <w:rFonts w:ascii="Times New Roman" w:hAnsi="Times New Roman" w:cs="Times New Roman"/>
-          <w:sz w:val="24"/>
-        </w:rPr>
-        <w:t>ub.com/RodionClepa/APA/tree/Lab3</w:t>
-      </w:r>
     </w:p>
     <w:p>
       <w:pPr>
@@ -6027,7 +6166,7 @@
 </file>
 
 <file path=customXml/itemProps1.xml><?xml version="1.0" encoding="utf-8"?>
-<ds:datastoreItem xmlns:ds="http://schemas.openxmlformats.org/officeDocument/2006/customXml" ds:itemID="{4FC9F4EF-890E-4719-9371-7C5EE68DB388}">
+<ds:datastoreItem xmlns:ds="http://schemas.openxmlformats.org/officeDocument/2006/customXml" ds:itemID="{2A07E4C5-B244-4711-9F5A-67BAC1413FE1}">
   <ds:schemaRefs>
     <ds:schemaRef ds:uri="http://schemas.openxmlformats.org/officeDocument/2006/bibliography"/>
   </ds:schemaRefs>

</xml_diff>